<commit_message>
Positive test cases updated
</commit_message>
<xml_diff>
--- a/Nikolay Petrov/contact_us_pos.docx
+++ b/Nikolay Petrov/contact_us_pos.docx
@@ -344,7 +344,29 @@
                 <w:color w:val="7F7F7F"/>
                 <w:lang w:val="en-US"/>
               </w:rPr>
-              <w:t>Working “Contact us” button</w:t>
+              <w:t>Clicking</w:t>
+            </w:r>
+            <w:bookmarkStart w:id="0" w:name="_GoBack"/>
+            <w:bookmarkEnd w:id="0"/>
+            <w:r>
+              <w:rPr>
+                <w:rFonts w:ascii="Calibri" w:eastAsia="Times New Roman" w:hAnsi="Calibri" w:cs="Times New Roman"/>
+                <w:i/>
+                <w:iCs/>
+                <w:color w:val="7F7F7F"/>
+                <w:lang w:val="en-US"/>
+              </w:rPr>
+              <w:t xml:space="preserve"> “Contact us” button</w:t>
+            </w:r>
+            <w:r>
+              <w:rPr>
+                <w:rFonts w:ascii="Calibri" w:eastAsia="Times New Roman" w:hAnsi="Calibri" w:cs="Times New Roman"/>
+                <w:i/>
+                <w:iCs/>
+                <w:color w:val="7F7F7F"/>
+                <w:lang w:val="en-US"/>
+              </w:rPr>
+              <w:t xml:space="preserve"> on Home page</w:t>
             </w:r>
           </w:p>
         </w:tc>
@@ -409,7 +431,7 @@
                 <w:color w:val="7F7F7F"/>
                 <w:lang w:val="en-US"/>
               </w:rPr>
-              <w:t>2</w:t>
+              <w:t>1</w:t>
             </w:r>
           </w:p>
         </w:tc>
@@ -542,17 +564,7 @@
                 <w:u w:val="none"/>
                 <w:lang w:val="en-US"/>
               </w:rPr>
-              <w:t xml:space="preserve"> is ope</w:t>
-            </w:r>
-            <w:bookmarkStart w:id="0" w:name="_GoBack"/>
-            <w:bookmarkEnd w:id="0"/>
-            <w:r>
-              <w:rPr>
-                <w:rStyle w:val="Hyperlink"/>
-                <w:u w:val="none"/>
-                <w:lang w:val="en-US"/>
-              </w:rPr>
-              <w:t>ned</w:t>
+              <w:t xml:space="preserve"> is opened</w:t>
             </w:r>
           </w:p>
         </w:tc>
@@ -895,32 +907,34 @@
                 <w:color w:val="7F7F7F"/>
                 <w:lang w:val="en-US"/>
               </w:rPr>
-              <w:t>Hover mouse arrow over “Contact us” button</w:t>
-            </w:r>
-          </w:p>
-          <w:p>
-            <w:pPr>
-              <w:pStyle w:val="ListParagraph"/>
-              <w:numPr>
-                <w:ilvl w:val="0"/>
-                <w:numId w:val="1"/>
-              </w:numPr>
-              <w:spacing w:after="0" w:line="240" w:lineRule="auto"/>
-              <w:rPr>
-                <w:rFonts w:ascii="Calibri" w:eastAsia="Times New Roman" w:hAnsi="Calibri" w:cs="Times New Roman"/>
-                <w:iCs/>
-                <w:color w:val="7F7F7F"/>
-                <w:lang w:val="en-US"/>
-              </w:rPr>
-            </w:pPr>
-            <w:r>
-              <w:rPr>
-                <w:rFonts w:ascii="Calibri" w:eastAsia="Times New Roman" w:hAnsi="Calibri" w:cs="Times New Roman"/>
-                <w:iCs/>
-                <w:color w:val="7F7F7F"/>
-                <w:lang w:val="en-US"/>
-              </w:rPr>
-              <w:t>Click on that button</w:t>
+              <w:t>C</w:t>
+            </w:r>
+            <w:r>
+              <w:rPr>
+                <w:rFonts w:ascii="Calibri" w:eastAsia="Times New Roman" w:hAnsi="Calibri" w:cs="Times New Roman"/>
+                <w:iCs/>
+                <w:color w:val="7F7F7F"/>
+                <w:lang w:val="en-US"/>
+              </w:rPr>
+              <w:t>lick on “Contact us”</w:t>
+            </w:r>
+            <w:r>
+              <w:rPr>
+                <w:rFonts w:ascii="Calibri" w:eastAsia="Times New Roman" w:hAnsi="Calibri" w:cs="Times New Roman"/>
+                <w:iCs/>
+                <w:color w:val="7F7F7F"/>
+                <w:lang w:val="en-US"/>
+              </w:rPr>
+              <w:t xml:space="preserve"> button</w:t>
+            </w:r>
+            <w:r>
+              <w:rPr>
+                <w:rFonts w:ascii="Calibri" w:eastAsia="Times New Roman" w:hAnsi="Calibri" w:cs="Times New Roman"/>
+                <w:iCs/>
+                <w:color w:val="7F7F7F"/>
+                <w:lang w:val="en-US"/>
+              </w:rPr>
+              <w:t>.</w:t>
             </w:r>
           </w:p>
         </w:tc>

</xml_diff>